<commit_message>
[nc] delphi for task2
</commit_message>
<xml_diff>
--- a/task1/отчет.docx
+++ b/task1/отчет.docx
@@ -2944,6 +2944,7 @@
       </w:pPr>
       <w:r>
         <w:rPr>
+          <w:noProof/>
           <w:lang w:val="en-US"/>
         </w:rPr>
         <w:lastRenderedPageBreak/>
@@ -3010,67 +3011,56 @@
         <w:pageBreakBefore/>
         <w:suppressAutoHyphens/>
         <w:spacing w:before="360"/>
-        <w:ind w:left="927" w:firstLine="709"/>
+        <w:ind w:left="1418" w:firstLine="0"/>
         <w:jc w:val="left"/>
+        <w:rPr>
+          <w:lang w:val="en-US"/>
+        </w:rPr>
       </w:pPr>
       <w:r>
         <w:lastRenderedPageBreak/>
-        <w:t xml:space="preserve">Для цикла </w:t>
-      </w:r>
-      <w:r>
-        <w:rPr>
-          <w:lang w:val="en-US"/>
-        </w:rPr>
-        <w:t>MainCycle</w:t>
-      </w:r>
-      <w:r>
-        <w:t xml:space="preserve"> был выбран оператор </w:t>
-      </w:r>
-      <w:r>
-        <w:rPr>
-          <w:lang w:val="en-US"/>
-        </w:rPr>
-        <w:t>while</w:t>
-      </w:r>
-      <w:r>
-        <w:t xml:space="preserve">, так как заранее неизвестно сколько раз будет необходимо сгенерировать решение перед тем, как оно пройдет проверку. Цикл </w:t>
-      </w:r>
-      <w:r>
-        <w:rPr>
-          <w:lang w:val="en-US"/>
-        </w:rPr>
-        <w:t>LengthCycle</w:t>
-      </w:r>
-      <w:r>
-        <w:t xml:space="preserve"> и </w:t>
-      </w:r>
-      <w:r>
-        <w:rPr>
-          <w:lang w:val="en-US"/>
-        </w:rPr>
-        <w:t>PositionCycle</w:t>
-      </w:r>
-      <w:r>
-        <w:t xml:space="preserve"> и </w:t>
-      </w:r>
-      <w:r>
-        <w:rPr>
-          <w:lang w:val="en-US"/>
-        </w:rPr>
-        <w:t>GenCycle</w:t>
-      </w:r>
-      <w:r>
-        <w:t xml:space="preserve"> реализованы при помощи цикла </w:t>
-      </w:r>
-      <w:r>
-        <w:rPr>
-          <w:lang w:val="en-US"/>
-        </w:rPr>
-        <w:t>for</w:t>
-      </w:r>
-      <w:r>
-        <w:t xml:space="preserve"> так как сразу известно сколько итераций займет проход по каждому из вышеописанных циклов.</w:t>
-      </w:r>
+        <w:t xml:space="preserve">Цикл </w:t>
+      </w:r>
+      <w:r>
+        <w:rPr>
+          <w:lang w:val="en-US"/>
+        </w:rPr>
+        <w:t>x</w:t>
+      </w:r>
+      <w:r>
+        <w:t>_</w:t>
+      </w:r>
+      <w:r>
+        <w:rPr>
+          <w:lang w:val="en-US"/>
+        </w:rPr>
+        <w:t>cycle</w:t>
+      </w:r>
+      <w:r>
+        <w:t xml:space="preserve"> отвечает только за изменение параметра Х</w:t>
+      </w:r>
+      <w:r>
+        <w:br/>
+        <w:t xml:space="preserve">Решение цепной дроби вынесено в функцию </w:t>
+      </w:r>
+      <w:r>
+        <w:rPr>
+          <w:lang w:val="en-US"/>
+        </w:rPr>
+        <w:t>solution</w:t>
+      </w:r>
+      <w:r>
+        <w:t>, что позволило разделить задачу на несколько частей</w:t>
+      </w:r>
+    </w:p>
+    <w:p>
+      <w:pPr>
+        <w:pStyle w:val="BodyText"/>
+        <w:pageBreakBefore/>
+        <w:suppressAutoHyphens/>
+        <w:spacing w:before="360"/>
+        <w:jc w:val="left"/>
+      </w:pPr>
     </w:p>
     <w:p>
       <w:pPr>
@@ -4827,7 +4817,6 @@
           <w:color w:val="000000"/>
           <w:lang w:val="en-US"/>
         </w:rPr>
-        <w:lastRenderedPageBreak/>
         <w:tab/>
       </w:r>
       <w:r>
@@ -5086,7 +5075,6 @@
         <w:rPr>
           <w:rFonts w:ascii="Consolas" w:hAnsi="Consolas" w:cs="Consolas"/>
           <w:color w:val="000000"/>
-          <w:lang w:val="en-US"/>
         </w:rPr>
       </w:pPr>
       <w:r>
@@ -5096,6 +5084,28 @@
           <w:lang w:val="en-US"/>
         </w:rPr>
         <w:t>end.</w:t>
+      </w:r>
+    </w:p>
+    <w:p>
+      <w:pPr>
+        <w:pStyle w:val="BodyText"/>
+        <w:suppressAutoHyphens/>
+        <w:spacing w:before="360"/>
+        <w:ind w:left="218" w:firstLine="709"/>
+      </w:pPr>
+      <w:r>
+        <w:t xml:space="preserve">Пересчет степени был описан при помощи </w:t>
+      </w:r>
+      <w:proofErr w:type="spellStart"/>
+      <w:r>
+        <w:t>домножения</w:t>
+      </w:r>
+      <w:proofErr w:type="spellEnd"/>
+      <w:r>
+        <w:t xml:space="preserve"> предыдущего результата на основание степени</w:t>
+      </w:r>
+      <w:r>
+        <w:t>. Дробь решается снизу вверх (посчитав самый вложенный знаменатель и его числитель переходим к более верхним уровням из чего и следует название цикла).</w:t>
       </w:r>
     </w:p>
     <w:p>
@@ -6029,6 +6039,7 @@
           <w:color w:val="000000"/>
           <w:lang w:val="en-US"/>
         </w:rPr>
+        <w:lastRenderedPageBreak/>
         <w:tab/>
       </w:r>
       <w:proofErr w:type="spellStart"/>
@@ -6090,7 +6101,6 @@
           <w:color w:val="000000"/>
           <w:lang w:val="en-US"/>
         </w:rPr>
-        <w:lastRenderedPageBreak/>
         <w:tab/>
       </w:r>
       <w:proofErr w:type="spellStart"/>

</xml_diff>